<commit_message>
Mini alteração no use case da eliminação de conta
</commit_message>
<xml_diff>
--- a/documentos/Use Case.docx
+++ b/documentos/Use Case.docx
@@ -7455,14 +7455,7 @@
                 <w:sz w:val="20"/>
                 <w:szCs w:val="20"/>
               </w:rPr>
-              <w:t xml:space="preserve"> </w:t>
-            </w:r>
-            <w:r>
-              <w:rPr>
-                <w:sz w:val="20"/>
-                <w:szCs w:val="20"/>
-              </w:rPr>
-              <w:t>adiciona a transação ao histórico de transações do utilizador e envia o valor para o saldo do vendedor</w:t>
+              <w:t xml:space="preserve"> adiciona a transação ao histórico de transações do utilizador e envia o valor para o saldo do vendedor</w:t>
             </w:r>
           </w:p>
         </w:tc>
@@ -8220,44 +8213,23 @@
                 <w:sz w:val="20"/>
                 <w:szCs w:val="20"/>
               </w:rPr>
-              <w:t>3</w:t>
-            </w:r>
-            <w:r>
-              <w:rPr>
-                <w:sz w:val="20"/>
-                <w:szCs w:val="20"/>
-              </w:rPr>
-              <w:t>.1</w:t>
-            </w:r>
-            <w:r>
-              <w:rPr>
-                <w:sz w:val="20"/>
-                <w:szCs w:val="20"/>
-              </w:rPr>
-              <w:t>) O utilizador pesquisa a transação através de palavras-chave ou o ID da transação</w:t>
-            </w:r>
-          </w:p>
-          <w:p>
-            <w:pPr>
-              <w:spacing w:line="240" w:lineRule="auto"/>
-              <w:rPr>
-                <w:sz w:val="20"/>
-                <w:szCs w:val="20"/>
-              </w:rPr>
-            </w:pPr>
-            <w:r>
-              <w:rPr>
-                <w:sz w:val="20"/>
-                <w:szCs w:val="20"/>
-              </w:rPr>
-              <w:t>3.2</w:t>
-            </w:r>
-            <w:r>
-              <w:rPr>
-                <w:sz w:val="20"/>
-                <w:szCs w:val="20"/>
-              </w:rPr>
-              <w:t>) O sistema verifica a pesquisa e exibe os resultados</w:t>
+              <w:t>3.1) O utilizador pesquisa a transação através de palavras-chave ou o ID da transação</w:t>
+            </w:r>
+          </w:p>
+          <w:p>
+            <w:pPr>
+              <w:spacing w:line="240" w:lineRule="auto"/>
+              <w:rPr>
+                <w:sz w:val="20"/>
+                <w:szCs w:val="20"/>
+              </w:rPr>
+            </w:pPr>
+            <w:r>
+              <w:rPr>
+                <w:sz w:val="20"/>
+                <w:szCs w:val="20"/>
+              </w:rPr>
+              <w:t>3.2) O sistema verifica a pesquisa e exibe os resultados</w:t>
             </w:r>
           </w:p>
           <w:p>
@@ -8346,81 +8318,27 @@
                 <w:sz w:val="20"/>
                 <w:szCs w:val="20"/>
               </w:rPr>
-              <w:t>Fluxo Alternativo (</w:t>
-            </w:r>
-            <w:r>
-              <w:rPr>
-                <w:b/>
-                <w:bCs/>
-                <w:sz w:val="20"/>
-                <w:szCs w:val="20"/>
-              </w:rPr>
-              <w:t>2</w:t>
-            </w:r>
-            <w:r>
-              <w:rPr>
-                <w:b/>
-                <w:bCs/>
-                <w:sz w:val="20"/>
-                <w:szCs w:val="20"/>
-              </w:rPr>
-              <w:t>)</w:t>
-            </w:r>
-          </w:p>
-          <w:p>
-            <w:pPr>
-              <w:spacing w:line="240" w:lineRule="auto"/>
-              <w:rPr>
-                <w:b/>
-                <w:bCs/>
-                <w:sz w:val="20"/>
-                <w:szCs w:val="20"/>
-              </w:rPr>
-            </w:pPr>
-            <w:r>
-              <w:rPr>
-                <w:b/>
-                <w:bCs/>
-                <w:sz w:val="20"/>
-                <w:szCs w:val="20"/>
-              </w:rPr>
-              <w:t>[</w:t>
-            </w:r>
-            <w:r>
-              <w:rPr>
-                <w:b/>
-                <w:bCs/>
-                <w:sz w:val="20"/>
-                <w:szCs w:val="20"/>
-              </w:rPr>
-              <w:t>O utilizador não encontra o que procura na pesquisa</w:t>
-            </w:r>
-            <w:r>
-              <w:rPr>
-                <w:b/>
-                <w:bCs/>
-                <w:sz w:val="20"/>
-                <w:szCs w:val="20"/>
-              </w:rPr>
-              <w:t xml:space="preserve">] (passo </w:t>
-            </w:r>
-            <w:r>
-              <w:rPr>
-                <w:b/>
-                <w:bCs/>
-                <w:sz w:val="20"/>
-                <w:szCs w:val="20"/>
-              </w:rPr>
-              <w:t>3.1</w:t>
-            </w:r>
-            <w:r>
-              <w:rPr>
-                <w:b/>
-                <w:bCs/>
-                <w:sz w:val="20"/>
-                <w:szCs w:val="20"/>
-              </w:rPr>
-              <w:t>)</w:t>
+              <w:t>Fluxo Alternativo (2)</w:t>
+            </w:r>
+          </w:p>
+          <w:p>
+            <w:pPr>
+              <w:spacing w:line="240" w:lineRule="auto"/>
+              <w:rPr>
+                <w:b/>
+                <w:bCs/>
+                <w:sz w:val="20"/>
+                <w:szCs w:val="20"/>
+              </w:rPr>
+            </w:pPr>
+            <w:r>
+              <w:rPr>
+                <w:b/>
+                <w:bCs/>
+                <w:sz w:val="20"/>
+                <w:szCs w:val="20"/>
+              </w:rPr>
+              <w:t>[O utilizador não encontra o que procura na pesquisa] (passo 3.1)</w:t>
             </w:r>
           </w:p>
         </w:tc>
@@ -10471,99 +10389,27 @@
                 <w:sz w:val="20"/>
                 <w:szCs w:val="20"/>
               </w:rPr>
-              <w:t xml:space="preserve">Fluxo </w:t>
-            </w:r>
-            <w:r>
-              <w:rPr>
-                <w:b/>
-                <w:bCs/>
-                <w:sz w:val="20"/>
-                <w:szCs w:val="20"/>
-              </w:rPr>
-              <w:t>Alternativo</w:t>
-            </w:r>
-            <w:r>
-              <w:rPr>
-                <w:b/>
-                <w:bCs/>
-                <w:sz w:val="20"/>
-                <w:szCs w:val="20"/>
-              </w:rPr>
-              <w:t xml:space="preserve"> (1)</w:t>
-            </w:r>
-          </w:p>
-          <w:p>
-            <w:pPr>
-              <w:spacing w:line="240" w:lineRule="auto"/>
-              <w:rPr>
-                <w:b/>
-                <w:bCs/>
-                <w:sz w:val="20"/>
-                <w:szCs w:val="20"/>
-              </w:rPr>
-            </w:pPr>
-            <w:r>
-              <w:rPr>
-                <w:b/>
-                <w:bCs/>
-                <w:sz w:val="20"/>
-                <w:szCs w:val="20"/>
-              </w:rPr>
-              <w:t>[</w:t>
-            </w:r>
-            <w:r>
-              <w:rPr>
-                <w:b/>
-                <w:bCs/>
-                <w:sz w:val="20"/>
-                <w:szCs w:val="20"/>
-              </w:rPr>
-              <w:t xml:space="preserve"> </w:t>
-            </w:r>
-            <w:r>
-              <w:rPr>
-                <w:b/>
-                <w:bCs/>
-                <w:sz w:val="20"/>
-                <w:szCs w:val="20"/>
-              </w:rPr>
-              <w:t>Os dados inseridos pelo utilizador eram duplicados</w:t>
-            </w:r>
-            <w:r>
-              <w:rPr>
-                <w:b/>
-                <w:bCs/>
-                <w:sz w:val="20"/>
-                <w:szCs w:val="20"/>
-              </w:rPr>
-              <w:t xml:space="preserve"> ou password antiga errada</w:t>
-            </w:r>
-            <w:r>
-              <w:rPr>
-                <w:b/>
-                <w:bCs/>
-                <w:sz w:val="20"/>
-                <w:szCs w:val="20"/>
-              </w:rPr>
-              <w:t xml:space="preserve">] (passo </w:t>
-            </w:r>
-            <w:r>
-              <w:rPr>
-                <w:b/>
-                <w:bCs/>
-                <w:sz w:val="20"/>
-                <w:szCs w:val="20"/>
-              </w:rPr>
-              <w:t>5</w:t>
-            </w:r>
-            <w:r>
-              <w:rPr>
-                <w:b/>
-                <w:bCs/>
-                <w:sz w:val="20"/>
-                <w:szCs w:val="20"/>
-              </w:rPr>
-              <w:t>)</w:t>
+              <w:t>Fluxo Alternativo (1)</w:t>
+            </w:r>
+          </w:p>
+          <w:p>
+            <w:pPr>
+              <w:spacing w:line="240" w:lineRule="auto"/>
+              <w:rPr>
+                <w:b/>
+                <w:bCs/>
+                <w:sz w:val="20"/>
+                <w:szCs w:val="20"/>
+              </w:rPr>
+            </w:pPr>
+            <w:r>
+              <w:rPr>
+                <w:b/>
+                <w:bCs/>
+                <w:sz w:val="20"/>
+                <w:szCs w:val="20"/>
+              </w:rPr>
+              <w:t>[ Os dados inseridos pelo utilizador eram duplicados ou password antiga errada] (passo 5)</w:t>
             </w:r>
           </w:p>
         </w:tc>
@@ -11301,7 +11147,21 @@
                 <w:sz w:val="20"/>
                 <w:szCs w:val="20"/>
               </w:rPr>
-              <w:t>Pedido de Eliminação da Conta</w:t>
+              <w:t>Pedi</w:t>
+            </w:r>
+            <w:r>
+              <w:rPr>
+                <w:sz w:val="20"/>
+                <w:szCs w:val="20"/>
+              </w:rPr>
+              <w:t>r</w:t>
+            </w:r>
+            <w:r>
+              <w:rPr>
+                <w:sz w:val="20"/>
+                <w:szCs w:val="20"/>
+              </w:rPr>
+              <w:t xml:space="preserve"> Eliminação da Conta</w:t>
             </w:r>
           </w:p>
         </w:tc>
@@ -11365,7 +11225,21 @@
                 <w:sz w:val="20"/>
                 <w:szCs w:val="20"/>
               </w:rPr>
-              <w:t>Processo de pedir para eliminar a tua conta</w:t>
+              <w:t xml:space="preserve">Processo de pedir para eliminar a </w:t>
+            </w:r>
+            <w:r>
+              <w:rPr>
+                <w:sz w:val="20"/>
+                <w:szCs w:val="20"/>
+              </w:rPr>
+              <w:t>s</w:t>
+            </w:r>
+            <w:r>
+              <w:rPr>
+                <w:sz w:val="20"/>
+                <w:szCs w:val="20"/>
+              </w:rPr>
+              <w:t>ua conta</w:t>
             </w:r>
           </w:p>
         </w:tc>

</xml_diff>